<commit_message>
fix to in-class assignment
</commit_message>
<xml_diff>
--- a/in-class/8-10 Class Material/In-class assignments.docx
+++ b/in-class/8-10 Class Material/In-class assignments.docx
@@ -136,6 +136,12 @@
       </w:r>
       <w:proofErr w:type="spellStart"/>
       <w:r>
+        <w:rPr>
+          <w:b/>
+          <w:bCs/>
+          <w:i/>
+          <w:iCs/>
+        </w:rPr>
         <w:t>closest_state</w:t>
       </w:r>
       <w:proofErr w:type="spellEnd"/>
@@ -198,6 +204,71 @@
       <w:pPr>
         <w:pStyle w:val="ListParagraph"/>
         <w:numPr>
+          <w:ilvl w:val="1"/>
+          <w:numId w:val="2"/>
+        </w:numPr>
+      </w:pPr>
+      <w:proofErr w:type="gramStart"/>
+      <w:r>
+        <w:t>don't</w:t>
+      </w:r>
+      <w:proofErr w:type="gramEnd"/>
+      <w:r>
+        <w:t xml:space="preserve"> forget to install the </w:t>
+      </w:r>
+      <w:r>
+        <w:rPr>
+          <w:b/>
+          <w:bCs/>
+          <w:i/>
+          <w:iCs/>
+        </w:rPr>
+        <w:t>av</w:t>
+      </w:r>
+      <w:r>
+        <w:t xml:space="preserve"> package</w:t>
+      </w:r>
+    </w:p>
+    <w:p>
+      <w:pPr>
+        <w:pStyle w:val="ListParagraph"/>
+        <w:numPr>
+          <w:ilvl w:val="1"/>
+          <w:numId w:val="2"/>
+        </w:numPr>
+      </w:pPr>
+      <w:r>
+        <w:t xml:space="preserve">save the </w:t>
+      </w:r>
+      <w:r>
+        <w:t xml:space="preserve">files to a folder called </w:t>
+      </w:r>
+      <w:r>
+        <w:rPr>
+          <w:b/>
+          <w:bCs/>
+          <w:i/>
+          <w:iCs/>
+        </w:rPr>
+        <w:t>media</w:t>
+      </w:r>
+      <w:r>
+        <w:rPr>
+          <w:b/>
+          <w:bCs/>
+          <w:i/>
+          <w:iCs/>
+        </w:rPr>
+        <w:t xml:space="preserve"> </w:t>
+      </w:r>
+      <w:r>
+        <w:t>in your class project</w:t>
+      </w:r>
+    </w:p>
+    <w:p>
+      <w:pPr>
+        <w:pStyle w:val="ListParagraph"/>
+        <w:numPr>
           <w:ilvl w:val="0"/>
           <w:numId w:val="2"/>
         </w:numPr>
@@ -209,7 +280,7 @@
         <w:t>, and explain,</w:t>
       </w:r>
       <w:r>
-        <w:t xml:space="preserve"> at least one other </w:t>
+        <w:t xml:space="preserve"> at least one </w:t>
       </w:r>
       <w:r>
         <w:rPr>
@@ -221,7 +292,41 @@
         <w:t>Label variable</w:t>
       </w:r>
       <w:r>
-        <w:t xml:space="preserve"> in your plot</w:t>
+        <w:t xml:space="preserve"> </w:t>
+      </w:r>
+      <w:r>
+        <w:t xml:space="preserve">other than </w:t>
+      </w:r>
+      <w:proofErr w:type="spellStart"/>
+      <w:r>
+        <w:rPr>
+          <w:b/>
+          <w:bCs/>
+          <w:i/>
+          <w:iCs/>
+        </w:rPr>
+        <w:t>closest_state</w:t>
+      </w:r>
+      <w:proofErr w:type="spellEnd"/>
+      <w:r>
+        <w:t xml:space="preserve"> or </w:t>
+      </w:r>
+      <w:proofErr w:type="spellStart"/>
+      <w:r>
+        <w:rPr>
+          <w:b/>
+          <w:bCs/>
+          <w:i/>
+          <w:iCs/>
+        </w:rPr>
+        <w:t>frame_time</w:t>
+      </w:r>
+      <w:proofErr w:type="spellEnd"/>
+      <w:r>
+        <w:t xml:space="preserve"> </w:t>
+      </w:r>
+      <w:r>
+        <w:t>in your plot</w:t>
       </w:r>
     </w:p>
     <w:p>
@@ -242,10 +347,82 @@
         <w:t>two</w:t>
       </w:r>
       <w:r>
-        <w:t xml:space="preserve"> other functions</w:t>
-      </w:r>
-      <w:r>
-        <w:t xml:space="preserve"> from the cheat sheet</w:t>
+        <w:t xml:space="preserve"> functions</w:t>
+      </w:r>
+      <w:r>
+        <w:t xml:space="preserve"> </w:t>
+      </w:r>
+      <w:r>
+        <w:t xml:space="preserve">other than </w:t>
+      </w:r>
+      <w:proofErr w:type="spellStart"/>
+      <w:r>
+        <w:rPr>
+          <w:b/>
+          <w:bCs/>
+          <w:i/>
+          <w:iCs/>
+        </w:rPr>
+        <w:t>transition_</w:t>
+      </w:r>
+      <w:proofErr w:type="gramStart"/>
+      <w:r>
+        <w:rPr>
+          <w:b/>
+          <w:bCs/>
+          <w:i/>
+          <w:iCs/>
+        </w:rPr>
+        <w:t>states</w:t>
+      </w:r>
+      <w:proofErr w:type="spellEnd"/>
+      <w:r>
+        <w:rPr>
+          <w:b/>
+          <w:bCs/>
+          <w:i/>
+          <w:iCs/>
+        </w:rPr>
+        <w:t>(</w:t>
+      </w:r>
+      <w:proofErr w:type="gramEnd"/>
+      <w:r>
+        <w:rPr>
+          <w:b/>
+          <w:bCs/>
+          <w:i/>
+          <w:iCs/>
+        </w:rPr>
+        <w:t>)</w:t>
+      </w:r>
+      <w:r>
+        <w:t xml:space="preserve"> and </w:t>
+      </w:r>
+      <w:proofErr w:type="spellStart"/>
+      <w:r>
+        <w:rPr>
+          <w:b/>
+          <w:bCs/>
+          <w:i/>
+          <w:iCs/>
+        </w:rPr>
+        <w:t>transition_time</w:t>
+      </w:r>
+      <w:proofErr w:type="spellEnd"/>
+      <w:r>
+        <w:rPr>
+          <w:b/>
+          <w:bCs/>
+          <w:i/>
+          <w:iCs/>
+        </w:rPr>
+        <w:t>()</w:t>
+      </w:r>
+      <w:r>
+        <w:t xml:space="preserve"> </w:t>
+      </w:r>
+      <w:r>
+        <w:t>from the cheat sheet</w:t>
       </w:r>
       <w:r>
         <w:t xml:space="preserve"> in any plot</w:t>
@@ -264,6 +441,9 @@
       </w:r>
       <w:r>
         <w:t>Use, and explain, at least one function from each of these categories</w:t>
+      </w:r>
+      <w:r>
+        <w:t xml:space="preserve"> on the cheat sheet</w:t>
       </w:r>
     </w:p>
     <w:p>
@@ -1311,6 +1491,24 @@
 </file>
 
 <file path=customXml/item1.xml><?xml version="1.0" encoding="utf-8"?>
+<p:properties xmlns:p="http://schemas.microsoft.com/office/2006/metadata/properties" xmlns:xsi="http://www.w3.org/2001/XMLSchema-instance" xmlns:pc="http://schemas.microsoft.com/office/infopath/2007/PartnerControls">
+  <documentManagement>
+    <_ip_UnifiedCompliancePolicyUIAction xmlns="http://schemas.microsoft.com/sharepoint/v3" xsi:nil="true"/>
+    <_ip_UnifiedCompliancePolicyProperties xmlns="http://schemas.microsoft.com/sharepoint/v3" xsi:nil="true"/>
+  </documentManagement>
+</p:properties>
+</file>
+
+<file path=customXml/item2.xml><?xml version="1.0" encoding="utf-8"?>
+<?mso-contentType ?>
+<FormTemplates xmlns="http://schemas.microsoft.com/sharepoint/v3/contenttype/forms">
+  <Display>DocumentLibraryForm</Display>
+  <Edit>DocumentLibraryForm</Edit>
+  <New>DocumentLibraryForm</New>
+</FormTemplates>
+</file>
+
+<file path=customXml/item3.xml><?xml version="1.0" encoding="utf-8"?>
 <ct:contentTypeSchema xmlns:ct="http://schemas.microsoft.com/office/2006/metadata/contentType" xmlns:ma="http://schemas.microsoft.com/office/2006/metadata/properties/metaAttributes" ct:_="" ma:_="" ma:contentTypeName="Document" ma:contentTypeID="0x0101003DB5B97B54300B4889C1AC7361F68213" ma:contentTypeVersion="14" ma:contentTypeDescription="Create a new document." ma:contentTypeScope="" ma:versionID="b3a4fb828f3a04ce1ee1646d58eb04a7">
   <xsd:schema xmlns:xsd="http://www.w3.org/2001/XMLSchema" xmlns:xs="http://www.w3.org/2001/XMLSchema" xmlns:p="http://schemas.microsoft.com/office/2006/metadata/properties" xmlns:ns1="http://schemas.microsoft.com/sharepoint/v3" xmlns:ns2="0b3136f0-a1b3-4de4-aaf6-47b51dbb702c" xmlns:ns3="3076eba4-c0ca-4bad-b773-16a3112e7607" targetNamespace="http://schemas.microsoft.com/office/2006/metadata/properties" ma:root="true" ma:fieldsID="fc7abf6f59e632741c2abb53f83e984a" ns1:_="" ns2:_="" ns3:_="">
     <xsd:import namespace="http://schemas.microsoft.com/sharepoint/v3"/>
@@ -1544,25 +1742,25 @@
 </ct:contentTypeSchema>
 </file>
 
-<file path=customXml/item2.xml><?xml version="1.0" encoding="utf-8"?>
-<?mso-contentType ?>
-<FormTemplates xmlns="http://schemas.microsoft.com/sharepoint/v3/contenttype/forms">
-  <Display>DocumentLibraryForm</Display>
-  <Edit>DocumentLibraryForm</Edit>
-  <New>DocumentLibraryForm</New>
-</FormTemplates>
+<file path=customXml/itemProps1.xml><?xml version="1.0" encoding="utf-8"?>
+<ds:datastoreItem xmlns:ds="http://schemas.openxmlformats.org/officeDocument/2006/customXml" ds:itemID="{AB605A3B-1680-4790-A517-DC7441FDF8E3}">
+  <ds:schemaRefs>
+    <ds:schemaRef ds:uri="http://schemas.microsoft.com/office/2006/metadata/properties"/>
+    <ds:schemaRef ds:uri="http://schemas.microsoft.com/office/infopath/2007/PartnerControls"/>
+    <ds:schemaRef ds:uri="http://schemas.microsoft.com/sharepoint/v3"/>
+  </ds:schemaRefs>
+</ds:datastoreItem>
 </file>
 
-<file path=customXml/item3.xml><?xml version="1.0" encoding="utf-8"?>
-<p:properties xmlns:p="http://schemas.microsoft.com/office/2006/metadata/properties" xmlns:xsi="http://www.w3.org/2001/XMLSchema-instance" xmlns:pc="http://schemas.microsoft.com/office/infopath/2007/PartnerControls">
-  <documentManagement>
-    <_ip_UnifiedCompliancePolicyUIAction xmlns="http://schemas.microsoft.com/sharepoint/v3" xsi:nil="true"/>
-    <_ip_UnifiedCompliancePolicyProperties xmlns="http://schemas.microsoft.com/sharepoint/v3" xsi:nil="true"/>
-  </documentManagement>
-</p:properties>
+<file path=customXml/itemProps2.xml><?xml version="1.0" encoding="utf-8"?>
+<ds:datastoreItem xmlns:ds="http://schemas.openxmlformats.org/officeDocument/2006/customXml" ds:itemID="{122D5E79-BA78-4DAB-B5E8-A1B2B476A779}">
+  <ds:schemaRefs>
+    <ds:schemaRef ds:uri="http://schemas.microsoft.com/sharepoint/v3/contenttype/forms"/>
+  </ds:schemaRefs>
+</ds:datastoreItem>
 </file>
 
-<file path=customXml/itemProps1.xml><?xml version="1.0" encoding="utf-8"?>
+<file path=customXml/itemProps3.xml><?xml version="1.0" encoding="utf-8"?>
 <ds:datastoreItem xmlns:ds="http://schemas.openxmlformats.org/officeDocument/2006/customXml" ds:itemID="{8D9BD85F-B3A1-4666-B567-E1EC89931EDA}">
   <ds:schemaRefs>
     <ds:schemaRef ds:uri="http://schemas.microsoft.com/office/2006/metadata/contentType"/>
@@ -1580,22 +1778,4 @@
     <ds:schemaRef ds:uri="http://schemas.microsoft.com/internal/obd"/>
   </ds:schemaRefs>
 </ds:datastoreItem>
-</file>
-
-<file path=customXml/itemProps2.xml><?xml version="1.0" encoding="utf-8"?>
-<ds:datastoreItem xmlns:ds="http://schemas.openxmlformats.org/officeDocument/2006/customXml" ds:itemID="{122D5E79-BA78-4DAB-B5E8-A1B2B476A779}">
-  <ds:schemaRefs>
-    <ds:schemaRef ds:uri="http://schemas.microsoft.com/sharepoint/v3/contenttype/forms"/>
-  </ds:schemaRefs>
-</ds:datastoreItem>
-</file>
-
-<file path=customXml/itemProps3.xml><?xml version="1.0" encoding="utf-8"?>
-<ds:datastoreItem xmlns:ds="http://schemas.openxmlformats.org/officeDocument/2006/customXml" ds:itemID="{AB605A3B-1680-4790-A517-DC7441FDF8E3}">
-  <ds:schemaRefs>
-    <ds:schemaRef ds:uri="http://schemas.microsoft.com/office/2006/metadata/properties"/>
-    <ds:schemaRef ds:uri="http://schemas.microsoft.com/office/infopath/2007/PartnerControls"/>
-    <ds:schemaRef ds:uri="http://schemas.microsoft.com/sharepoint/v3"/>
-  </ds:schemaRefs>
-</ds:datastoreItem>
 </file>
</xml_diff>